<commit_message>
Minor updates to the _Final.docx
</commit_message>
<xml_diff>
--- a/Unit 3 Case Study_Final.docx
+++ b/Unit 3 Case Study_Final.docx
@@ -326,8 +326,15 @@
           <w:rFonts w:cstheme="minorHAnsi"/>
           <w:b/>
           <w:bCs/>
-          <w:sz w:val="32"/>
-          <w:szCs w:val="32"/>
+          <w:rPrChange w:id="0" w:author="Bruce Granger" w:date="2019-10-08T18:55:00Z">
+            <w:rPr>
+              <w:rFonts w:cstheme="minorHAnsi"/>
+              <w:b/>
+              <w:bCs/>
+              <w:sz w:val="32"/>
+              <w:szCs w:val="32"/>
+            </w:rPr>
+          </w:rPrChange>
         </w:rPr>
       </w:pPr>
     </w:p>
@@ -447,7 +454,7 @@
     <w:p>
       <w:pPr>
         <w:rPr>
-          <w:ins w:id="0" w:author="Daniel Serna" w:date="2019-10-08T18:39:00Z"/>
+          <w:ins w:id="1" w:author="Daniel Serna" w:date="2019-10-08T18:39:00Z"/>
           <w:rFonts w:cstheme="minorHAnsi"/>
         </w:rPr>
       </w:pPr>
@@ -481,7 +488,7 @@
         </w:rPr>
         <w:t xml:space="preserve">spam email campaigns </w:t>
       </w:r>
-      <w:del w:id="1" w:author="Daniel Serna" w:date="2019-10-08T18:38:00Z">
+      <w:del w:id="2" w:author="Daniel Serna" w:date="2019-10-08T18:38:00Z">
         <w:r>
           <w:rPr>
             <w:rFonts w:cstheme="minorHAnsi"/>
@@ -495,7 +502,7 @@
         </w:rPr>
         <w:t xml:space="preserve">involving hundreds of thousands of emails that are sent daily.  In </w:t>
       </w:r>
-      <w:ins w:id="2" w:author="Daniel Serna" w:date="2019-10-08T18:38:00Z">
+      <w:ins w:id="3" w:author="Daniel Serna" w:date="2019-10-08T18:38:00Z">
         <w:r>
           <w:rPr>
             <w:rFonts w:cstheme="minorHAnsi"/>
@@ -509,7 +516,7 @@
         </w:rPr>
         <w:t>ransomware attack, the receiver is again prompted to click on embedded URLs within the email.  Once a user clicks the link, malicious code is downloaded to the user’s machine that encrypts the user</w:t>
       </w:r>
-      <w:ins w:id="3" w:author="Daniel Serna" w:date="2019-10-08T18:38:00Z">
+      <w:ins w:id="4" w:author="Daniel Serna" w:date="2019-10-08T18:38:00Z">
         <w:r>
           <w:rPr>
             <w:rFonts w:cstheme="minorHAnsi"/>
@@ -535,7 +542,7 @@
         </w:rPr>
         <w:t xml:space="preserve"> will lock out the user</w:t>
       </w:r>
-      <w:del w:id="4" w:author="Daniel Serna" w:date="2019-10-08T18:38:00Z">
+      <w:del w:id="5" w:author="Daniel Serna" w:date="2019-10-08T18:38:00Z">
         <w:r>
           <w:rPr>
             <w:rFonts w:cstheme="minorHAnsi"/>
@@ -543,7 +550,7 @@
           <w:delText xml:space="preserve">, </w:delText>
         </w:r>
       </w:del>
-      <w:ins w:id="5" w:author="Daniel Serna" w:date="2019-10-08T18:38:00Z">
+      <w:ins w:id="6" w:author="Daniel Serna" w:date="2019-10-08T18:38:00Z">
         <w:r>
           <w:rPr>
             <w:rFonts w:cstheme="minorHAnsi"/>
@@ -551,7 +558,7 @@
           <w:t xml:space="preserve"> and </w:t>
         </w:r>
       </w:ins>
-      <w:del w:id="6" w:author="Daniel Serna" w:date="2019-10-08T18:38:00Z">
+      <w:del w:id="7" w:author="Daniel Serna" w:date="2019-10-08T18:38:00Z">
         <w:r>
           <w:rPr>
             <w:rFonts w:cstheme="minorHAnsi"/>
@@ -609,7 +616,7 @@
         </w:rPr>
         <w:t>cyber-criminal</w:t>
       </w:r>
-      <w:ins w:id="7" w:author="Daniel Serna" w:date="2019-10-08T18:39:00Z">
+      <w:ins w:id="8" w:author="Daniel Serna" w:date="2019-10-08T18:39:00Z">
         <w:r>
           <w:rPr>
             <w:rFonts w:cstheme="minorHAnsi"/>
@@ -617,7 +624,7 @@
           <w:t xml:space="preserve">. </w:t>
         </w:r>
       </w:ins>
-      <w:del w:id="8" w:author="Daniel Serna" w:date="2019-10-08T18:39:00Z">
+      <w:del w:id="9" w:author="Daniel Serna" w:date="2019-10-08T18:39:00Z">
         <w:r>
           <w:rPr>
             <w:rFonts w:cstheme="minorHAnsi"/>
@@ -631,7 +638,7 @@
         </w:rPr>
         <w:t xml:space="preserve"> </w:t>
       </w:r>
-      <w:del w:id="9" w:author="Daniel Serna" w:date="2019-10-08T18:39:00Z">
+      <w:del w:id="10" w:author="Daniel Serna" w:date="2019-10-08T18:39:00Z">
         <w:r>
           <w:rPr>
             <w:rFonts w:cstheme="minorHAnsi"/>
@@ -639,7 +646,7 @@
           <w:delText>t</w:delText>
         </w:r>
       </w:del>
-      <w:ins w:id="10" w:author="Daniel Serna" w:date="2019-10-08T18:39:00Z">
+      <w:ins w:id="11" w:author="Daniel Serna" w:date="2019-10-08T18:39:00Z">
         <w:r>
           <w:rPr>
             <w:rFonts w:cstheme="minorHAnsi"/>
@@ -666,7 +673,7 @@
         </w:rPr>
         <w:t xml:space="preserve">.  These attacks do not typically target an individual or organization, they are attacks of opportunity through </w:t>
       </w:r>
-      <w:del w:id="11" w:author="Daniel Serna" w:date="2019-10-08T18:39:00Z">
+      <w:del w:id="12" w:author="Daniel Serna" w:date="2019-10-08T18:39:00Z">
         <w:r>
           <w:rPr>
             <w:rFonts w:cstheme="minorHAnsi"/>
@@ -710,14 +717,15 @@
     <w:p>
       <w:pPr>
         <w:rPr>
-          <w:ins w:id="12" w:author="Daniel Serna" w:date="2019-10-08T18:39:00Z"/>
-          <w:rFonts w:cstheme="minorHAnsi"/>
-        </w:rPr>
-      </w:pPr>
-    </w:p>
-    <w:p>
-      <w:pPr>
-        <w:rPr>
+          <w:ins w:id="13" w:author="Daniel Serna" w:date="2019-10-08T18:39:00Z"/>
+          <w:rFonts w:cstheme="minorHAnsi"/>
+        </w:rPr>
+      </w:pPr>
+    </w:p>
+    <w:p>
+      <w:pPr>
+        <w:rPr>
+          <w:del w:id="14" w:author="Bruce Granger" w:date="2019-10-08T18:55:00Z"/>
           <w:rFonts w:cstheme="minorHAnsi"/>
         </w:rPr>
       </w:pPr>
@@ -727,7 +735,7 @@
         </w:rPr>
         <w:t xml:space="preserve">One agent to combat this </w:t>
       </w:r>
-      <w:ins w:id="13" w:author="Daniel Serna" w:date="2019-10-08T18:40:00Z">
+      <w:ins w:id="15" w:author="Daniel Serna" w:date="2019-10-08T18:40:00Z">
         <w:r>
           <w:rPr>
             <w:rFonts w:cstheme="minorHAnsi"/>
@@ -735,7 +743,7 @@
           <w:t xml:space="preserve">growing problem </w:t>
         </w:r>
       </w:ins>
-      <w:del w:id="14" w:author="Daniel Serna" w:date="2019-10-08T18:40:00Z">
+      <w:del w:id="16" w:author="Daniel Serna" w:date="2019-10-08T18:40:00Z">
         <w:r>
           <w:rPr>
             <w:rFonts w:cstheme="minorHAnsi"/>
@@ -749,7 +757,7 @@
         </w:rPr>
         <w:t xml:space="preserve">is to make users aware of the dangers of spam email and educate users what to look for and what not to do.  Another response </w:t>
       </w:r>
-      <w:del w:id="15" w:author="Daniel Serna" w:date="2019-10-08T18:40:00Z">
+      <w:del w:id="17" w:author="Daniel Serna" w:date="2019-10-08T18:40:00Z">
         <w:r>
           <w:rPr>
             <w:rFonts w:cstheme="minorHAnsi"/>
@@ -763,7 +771,7 @@
         </w:rPr>
         <w:t xml:space="preserve">is to invest in technologies that stop spam email from ever entering the users </w:t>
       </w:r>
-      <w:ins w:id="16" w:author="Daniel Serna" w:date="2019-10-08T18:42:00Z">
+      <w:ins w:id="18" w:author="Daniel Serna" w:date="2019-10-08T18:42:00Z">
         <w:r>
           <w:rPr>
             <w:rFonts w:cstheme="minorHAnsi"/>
@@ -771,7 +779,7 @@
           <w:t>inbox</w:t>
         </w:r>
       </w:ins>
-      <w:del w:id="17" w:author="Daniel Serna" w:date="2019-10-08T18:42:00Z">
+      <w:del w:id="19" w:author="Daniel Serna" w:date="2019-10-08T18:42:00Z">
         <w:r>
           <w:rPr>
             <w:rFonts w:cstheme="minorHAnsi"/>
@@ -802,16 +810,9 @@
         <w:rPr>
           <w:rFonts w:cstheme="minorHAnsi"/>
         </w:rPr>
-        <w:t xml:space="preserve">, which </w:t>
-      </w:r>
-      <w:r>
-        <w:rPr>
-          <w:rFonts w:cstheme="minorHAnsi"/>
-        </w:rPr>
-        <w:lastRenderedPageBreak/>
-        <w:t xml:space="preserve">means we want to focus on </w:t>
-      </w:r>
-      <w:del w:id="18" w:author="Daniel Serna" w:date="2019-10-08T18:41:00Z">
+        <w:t xml:space="preserve">, which means we want to focus on </w:t>
+      </w:r>
+      <w:del w:id="20" w:author="Daniel Serna" w:date="2019-10-08T18:41:00Z">
         <w:r>
           <w:rPr>
             <w:rFonts w:cstheme="minorHAnsi"/>
@@ -825,7 +826,7 @@
         </w:rPr>
         <w:t>precision</w:t>
       </w:r>
-      <w:del w:id="19" w:author="Daniel Serna" w:date="2019-10-08T18:41:00Z">
+      <w:del w:id="21" w:author="Daniel Serna" w:date="2019-10-08T18:41:00Z">
         <w:r>
           <w:rPr>
             <w:rFonts w:cstheme="minorHAnsi"/>
@@ -839,7 +840,7 @@
         </w:rPr>
         <w:t xml:space="preserve"> as </w:t>
       </w:r>
-      <w:ins w:id="20" w:author="Daniel Serna" w:date="2019-10-08T18:41:00Z">
+      <w:ins w:id="22" w:author="Daniel Serna" w:date="2019-10-08T18:41:00Z">
         <w:r>
           <w:rPr>
             <w:rFonts w:cstheme="minorHAnsi"/>
@@ -853,7 +854,7 @@
         </w:rPr>
         <w:t xml:space="preserve">measurement </w:t>
       </w:r>
-      <w:del w:id="21" w:author="Daniel Serna" w:date="2019-10-08T18:41:00Z">
+      <w:del w:id="23" w:author="Daniel Serna" w:date="2019-10-08T18:41:00Z">
         <w:r>
           <w:rPr>
             <w:rFonts w:cstheme="minorHAnsi"/>
@@ -861,7 +862,7 @@
           <w:delText xml:space="preserve">to </w:delText>
         </w:r>
       </w:del>
-      <w:ins w:id="22" w:author="Daniel Serna" w:date="2019-10-08T18:41:00Z">
+      <w:ins w:id="24" w:author="Daniel Serna" w:date="2019-10-08T18:41:00Z">
         <w:r>
           <w:rPr>
             <w:rFonts w:cstheme="minorHAnsi"/>
@@ -887,7 +888,7 @@
         </w:rPr>
         <w:t>.  Worst case</w:t>
       </w:r>
-      <w:ins w:id="23" w:author="Daniel Serna" w:date="2019-10-08T18:42:00Z">
+      <w:ins w:id="25" w:author="Daniel Serna" w:date="2019-10-08T18:42:00Z">
         <w:r>
           <w:rPr>
             <w:rFonts w:cstheme="minorHAnsi"/>
@@ -901,7 +902,7 @@
         </w:rPr>
         <w:t xml:space="preserve">, the user can check the emails in their spam folder for an email they are </w:t>
       </w:r>
-      <w:del w:id="24" w:author="Daniel Serna" w:date="2019-10-08T18:41:00Z">
+      <w:del w:id="26" w:author="Daniel Serna" w:date="2019-10-08T18:41:00Z">
         <w:r>
           <w:rPr>
             <w:rFonts w:cstheme="minorHAnsi"/>
@@ -909,7 +910,7 @@
           <w:delText>expected</w:delText>
         </w:r>
       </w:del>
-      <w:ins w:id="25" w:author="Daniel Serna" w:date="2019-10-08T18:41:00Z">
+      <w:ins w:id="27" w:author="Daniel Serna" w:date="2019-10-08T18:41:00Z">
         <w:r>
           <w:rPr>
             <w:rFonts w:cstheme="minorHAnsi"/>
@@ -917,7 +918,7 @@
           <w:t>expecting</w:t>
         </w:r>
       </w:ins>
-      <w:ins w:id="26" w:author="Daniel Serna" w:date="2019-10-08T18:43:00Z">
+      <w:ins w:id="28" w:author="Daniel Serna" w:date="2019-10-08T18:43:00Z">
         <w:r>
           <w:rPr>
             <w:rFonts w:cstheme="minorHAnsi"/>
@@ -925,7 +926,7 @@
           <w:t>.</w:t>
         </w:r>
       </w:ins>
-      <w:del w:id="27" w:author="Daniel Serna" w:date="2019-10-08T18:43:00Z">
+      <w:del w:id="29" w:author="Daniel Serna" w:date="2019-10-08T18:43:00Z">
         <w:r>
           <w:rPr>
             <w:rFonts w:cstheme="minorHAnsi"/>
@@ -989,7 +990,7 @@
         </w:rPr>
         <w:t>The email message</w:t>
       </w:r>
-      <w:ins w:id="28" w:author="Daniel Serna" w:date="2019-10-08T18:43:00Z">
+      <w:ins w:id="30" w:author="Daniel Serna" w:date="2019-10-08T18:43:00Z">
         <w:r>
           <w:rPr>
             <w:rFonts w:cstheme="minorHAnsi"/>
@@ -1003,7 +1004,7 @@
         </w:rPr>
         <w:t xml:space="preserve"> that will be at the core of this analysis is made available</w:t>
       </w:r>
-      <w:ins w:id="29" w:author="Daniel Serna" w:date="2019-10-08T18:43:00Z">
+      <w:ins w:id="31" w:author="Daniel Serna" w:date="2019-10-08T18:43:00Z">
         <w:r>
           <w:rPr>
             <w:rFonts w:cstheme="minorHAnsi"/>
@@ -1046,7 +1047,7 @@
         </w:rPr>
         <w:t>)</w:t>
       </w:r>
-      <w:ins w:id="30" w:author="Daniel Serna" w:date="2019-10-08T18:43:00Z">
+      <w:ins w:id="32" w:author="Daniel Serna" w:date="2019-10-08T18:43:00Z">
         <w:r>
           <w:rPr>
             <w:rFonts w:cstheme="minorHAnsi"/>
@@ -1060,7 +1061,7 @@
         </w:rPr>
         <w:t xml:space="preserve"> </w:t>
       </w:r>
-      <w:del w:id="31" w:author="Daniel Serna" w:date="2019-10-08T18:43:00Z">
+      <w:del w:id="33" w:author="Daniel Serna" w:date="2019-10-08T18:43:00Z">
         <w:r>
           <w:rPr>
             <w:rFonts w:cstheme="minorHAnsi"/>
@@ -1068,7 +1069,7 @@
           <w:delText>and f</w:delText>
         </w:r>
       </w:del>
-      <w:ins w:id="32" w:author="Daniel Serna" w:date="2019-10-08T18:43:00Z">
+      <w:ins w:id="34" w:author="Daniel Serna" w:date="2019-10-08T18:43:00Z">
         <w:r>
           <w:rPr>
             <w:rFonts w:cstheme="minorHAnsi"/>
@@ -1816,7 +1817,7 @@
         </w:rPr>
         <w:t xml:space="preserve"> the envelope that encapsulates the letter and contains metadata about where the email is going, additional recipients that will also receive the email, </w:t>
       </w:r>
-      <w:ins w:id="33" w:author="Daniel Serna" w:date="2019-10-08T18:44:00Z">
+      <w:ins w:id="35" w:author="Daniel Serna" w:date="2019-10-08T18:44:00Z">
         <w:r>
           <w:rPr>
             <w:rFonts w:cstheme="minorHAnsi"/>
@@ -1855,7 +1856,7 @@
         </w:rPr>
         <w:t xml:space="preserve">  Within the metadata, the Content-Type key communicates if the message has an attachment or not.  If the message does not have an attachment, </w:t>
       </w:r>
-      <w:del w:id="34" w:author="Daniel Serna" w:date="2019-10-08T18:45:00Z">
+      <w:del w:id="36" w:author="Daniel Serna" w:date="2019-10-08T18:45:00Z">
         <w:r>
           <w:rPr>
             <w:rFonts w:cstheme="minorHAnsi"/>
@@ -1869,7 +1870,7 @@
         </w:rPr>
         <w:t>the value of “TEXT/PLAIN” is provided.  If the message has an attachment, the value of “multipart”</w:t>
       </w:r>
-      <w:ins w:id="35" w:author="Daniel Serna" w:date="2019-10-08T18:45:00Z">
+      <w:ins w:id="37" w:author="Daniel Serna" w:date="2019-10-08T18:45:00Z">
         <w:r>
           <w:rPr>
             <w:rFonts w:cstheme="minorHAnsi"/>
@@ -1883,7 +1884,7 @@
         </w:rPr>
         <w:t xml:space="preserve">.  In the case where there is an attachment, there is a boundary string.  After the initial “boundary” is provided, </w:t>
       </w:r>
-      <w:ins w:id="36" w:author="Daniel Serna" w:date="2019-10-08T18:45:00Z">
+      <w:ins w:id="38" w:author="Daniel Serna" w:date="2019-10-08T18:45:00Z">
         <w:r>
           <w:rPr>
             <w:rFonts w:cstheme="minorHAnsi"/>
@@ -1971,7 +1972,7 @@
         </w:rPr>
         <w:t xml:space="preserve"> performed </w:t>
       </w:r>
-      <w:del w:id="37" w:author="Daniel Serna" w:date="2019-10-08T18:45:00Z">
+      <w:del w:id="39" w:author="Daniel Serna" w:date="2019-10-08T18:45:00Z">
         <w:r>
           <w:rPr>
             <w:rFonts w:cstheme="minorHAnsi"/>
@@ -2003,7 +2004,7 @@
         </w:rPr>
         <w:t xml:space="preserve"> consumable by </w:t>
       </w:r>
-      <w:ins w:id="38" w:author="Daniel Serna" w:date="2019-10-08T18:46:00Z">
+      <w:ins w:id="40" w:author="Daniel Serna" w:date="2019-10-08T18:46:00Z">
         <w:r>
           <w:rPr>
             <w:rFonts w:cstheme="minorHAnsi"/>
@@ -2019,7 +2020,7 @@
         </w:rPr>
         <w:t xml:space="preserve">cross validation methods. Using these </w:t>
       </w:r>
-      <w:ins w:id="39" w:author="Daniel Serna" w:date="2019-10-08T18:46:00Z">
+      <w:ins w:id="41" w:author="Daniel Serna" w:date="2019-10-08T18:46:00Z">
         <w:r>
           <w:rPr>
             <w:rFonts w:cstheme="minorHAnsi"/>
@@ -2035,7 +2036,7 @@
         </w:rPr>
         <w:t>methods</w:t>
       </w:r>
-      <w:ins w:id="40" w:author="Daniel Serna" w:date="2019-10-08T18:46:00Z">
+      <w:ins w:id="42" w:author="Daniel Serna" w:date="2019-10-08T18:46:00Z">
         <w:r>
           <w:rPr>
             <w:rFonts w:cstheme="minorHAnsi"/>
@@ -2051,7 +2052,7 @@
         </w:rPr>
         <w:t xml:space="preserve"> the team was able to extract targeted aspects of email messages such as the header, body, </w:t>
       </w:r>
-      <w:del w:id="41" w:author="Daniel Serna" w:date="2019-10-08T18:46:00Z">
+      <w:del w:id="43" w:author="Daniel Serna" w:date="2019-10-08T18:46:00Z">
         <w:r>
           <w:rPr>
             <w:rFonts w:cstheme="minorHAnsi"/>
@@ -2146,7 +2147,7 @@
         </w:rPr>
         <w:t xml:space="preserve"> parameters were used to attempt </w:t>
       </w:r>
-      <w:del w:id="42" w:author="Daniel Serna" w:date="2019-10-08T18:47:00Z">
+      <w:del w:id="44" w:author="Daniel Serna" w:date="2019-10-08T18:47:00Z">
         <w:r>
           <w:rPr>
             <w:rFonts w:cstheme="minorHAnsi"/>
@@ -2155,7 +2156,7 @@
           <w:delText xml:space="preserve">prediction </w:delText>
         </w:r>
       </w:del>
-      <w:ins w:id="43" w:author="Daniel Serna" w:date="2019-10-08T18:47:00Z">
+      <w:ins w:id="45" w:author="Daniel Serna" w:date="2019-10-08T18:47:00Z">
         <w:r>
           <w:rPr>
             <w:rFonts w:cstheme="minorHAnsi"/>
@@ -2224,7 +2225,7 @@
         </w:rPr>
         <w:t xml:space="preserve"> improve our </w:t>
       </w:r>
-      <w:del w:id="44" w:author="Daniel Serna" w:date="2019-10-08T18:47:00Z">
+      <w:del w:id="46" w:author="Daniel Serna" w:date="2019-10-08T18:47:00Z">
         <w:r>
           <w:rPr>
             <w:rFonts w:cstheme="minorHAnsi"/>
@@ -2233,7 +2234,7 @@
           <w:delText>prediction</w:delText>
         </w:r>
       </w:del>
-      <w:ins w:id="45" w:author="Daniel Serna" w:date="2019-10-08T18:47:00Z">
+      <w:ins w:id="47" w:author="Daniel Serna" w:date="2019-10-08T18:47:00Z">
         <w:r>
           <w:rPr>
             <w:rFonts w:cstheme="minorHAnsi"/>
@@ -2902,76 +2903,145 @@
           <w:sz w:val="22"/>
           <w:szCs w:val="22"/>
         </w:rPr>
-        <w:t xml:space="preserve">max depth to 30, and x-validations to 80.  We then set a minimum number of observations to </w:t>
-      </w:r>
-      <w:proofErr w:type="gramStart"/>
+        <w:t>max depth to 30, and x-validations to 80.  We then set a minimum number of observations to 2</w:t>
+      </w:r>
+      <w:ins w:id="48" w:author="Bruce Granger" w:date="2019-10-08T19:00:00Z">
+        <w:r>
+          <w:rPr>
+            <w:rFonts w:asciiTheme="minorHAnsi" w:hAnsiTheme="minorHAnsi" w:cstheme="minorHAnsi"/>
+            <w:sz w:val="22"/>
+            <w:szCs w:val="22"/>
+          </w:rPr>
+          <w:t xml:space="preserve"> </w:t>
+        </w:r>
+      </w:ins>
+      <w:del w:id="49" w:author="Bruce Granger" w:date="2019-10-08T19:00:00Z">
+        <w:r>
+          <w:rPr>
+            <w:rFonts w:asciiTheme="minorHAnsi" w:hAnsiTheme="minorHAnsi" w:cstheme="minorHAnsi"/>
+            <w:sz w:val="22"/>
+            <w:szCs w:val="22"/>
+          </w:rPr>
+          <w:delText xml:space="preserve">, </w:delText>
+        </w:r>
+      </w:del>
       <w:r>
         <w:rPr>
           <w:rFonts w:asciiTheme="minorHAnsi" w:hAnsiTheme="minorHAnsi" w:cstheme="minorHAnsi"/>
           <w:sz w:val="22"/>
           <w:szCs w:val="22"/>
         </w:rPr>
-        <w:t>2, and</w:t>
-      </w:r>
-      <w:proofErr w:type="gramEnd"/>
+        <w:t xml:space="preserve">and </w:t>
+      </w:r>
+      <w:ins w:id="50" w:author="Bruce Granger" w:date="2019-10-08T19:00:00Z">
+        <w:r>
+          <w:rPr>
+            <w:rFonts w:asciiTheme="minorHAnsi" w:hAnsiTheme="minorHAnsi" w:cstheme="minorHAnsi"/>
+            <w:sz w:val="22"/>
+            <w:szCs w:val="22"/>
+          </w:rPr>
+          <w:t xml:space="preserve">then </w:t>
+        </w:r>
+      </w:ins>
       <w:r>
         <w:rPr>
           <w:rFonts w:asciiTheme="minorHAnsi" w:hAnsiTheme="minorHAnsi" w:cstheme="minorHAnsi"/>
           <w:sz w:val="22"/>
           <w:szCs w:val="22"/>
         </w:rPr>
-        <w:t xml:space="preserve"> set a complexity parameter to 0.012.  </w:t>
-      </w:r>
-    </w:p>
-    <w:p>
-      <w:pPr>
-        <w:pStyle w:val="NormalWeb"/>
+        <w:t xml:space="preserve">set </w:t>
+      </w:r>
+      <w:ins w:id="51" w:author="Bruce Granger" w:date="2019-10-08T19:00:00Z">
+        <w:r>
+          <w:rPr>
+            <w:rFonts w:asciiTheme="minorHAnsi" w:hAnsiTheme="minorHAnsi" w:cstheme="minorHAnsi"/>
+            <w:sz w:val="22"/>
+            <w:szCs w:val="22"/>
+          </w:rPr>
+          <w:t xml:space="preserve">the </w:t>
+        </w:r>
+      </w:ins>
+      <w:del w:id="52" w:author="Bruce Granger" w:date="2019-10-08T19:00:00Z">
+        <w:r>
+          <w:rPr>
+            <w:rFonts w:asciiTheme="minorHAnsi" w:hAnsiTheme="minorHAnsi" w:cstheme="minorHAnsi"/>
+            <w:sz w:val="22"/>
+            <w:szCs w:val="22"/>
+          </w:rPr>
+          <w:delText xml:space="preserve">a </w:delText>
+        </w:r>
+      </w:del>
+      <w:bookmarkStart w:id="53" w:name="_GoBack"/>
+      <w:bookmarkEnd w:id="53"/>
+      <w:r>
         <w:rPr>
           <w:rFonts w:asciiTheme="minorHAnsi" w:hAnsiTheme="minorHAnsi" w:cstheme="minorHAnsi"/>
           <w:sz w:val="22"/>
           <w:szCs w:val="22"/>
         </w:rPr>
-      </w:pPr>
-      <w:r>
-        <w:rPr>
+        <w:t xml:space="preserve">complexity parameter to 0.012.  </w:t>
+      </w:r>
+    </w:p>
+    <w:p>
+      <w:pPr>
+        <w:pStyle w:val="NormalWeb"/>
+        <w:rPr>
+          <w:ins w:id="54" w:author="Bruce Granger" w:date="2019-10-08T18:58:00Z"/>
           <w:rFonts w:asciiTheme="minorHAnsi" w:hAnsiTheme="minorHAnsi" w:cstheme="minorHAnsi"/>
           <w:sz w:val="22"/>
           <w:szCs w:val="22"/>
         </w:rPr>
-        <w:t>The tree results are a</w:t>
-      </w:r>
-      <w:r>
+      </w:pPr>
+    </w:p>
+    <w:p>
+      <w:pPr>
+        <w:pStyle w:val="NormalWeb"/>
         <w:rPr>
           <w:rFonts w:asciiTheme="minorHAnsi" w:hAnsiTheme="minorHAnsi" w:cstheme="minorHAnsi"/>
           <w:sz w:val="22"/>
           <w:szCs w:val="22"/>
         </w:rPr>
-        <w:t>s</w:t>
-      </w:r>
+      </w:pPr>
       <w:r>
         <w:rPr>
           <w:rFonts w:asciiTheme="minorHAnsi" w:hAnsiTheme="minorHAnsi" w:cstheme="minorHAnsi"/>
           <w:sz w:val="22"/>
           <w:szCs w:val="22"/>
         </w:rPr>
-        <w:t xml:space="preserve"> follows:</w:t>
-      </w:r>
-    </w:p>
-    <w:p>
-      <w:pPr>
-        <w:pStyle w:val="NormalWeb"/>
+        <w:lastRenderedPageBreak/>
+        <w:t>The tree results are a</w:t>
+      </w:r>
+      <w:r>
         <w:rPr>
           <w:rFonts w:asciiTheme="minorHAnsi" w:hAnsiTheme="minorHAnsi" w:cstheme="minorHAnsi"/>
-          <w:bCs/>
           <w:sz w:val="22"/>
           <w:szCs w:val="22"/>
         </w:rPr>
+        <w:t>s</w:t>
+      </w:r>
+      <w:r>
+        <w:rPr>
+          <w:rFonts w:asciiTheme="minorHAnsi" w:hAnsiTheme="minorHAnsi" w:cstheme="minorHAnsi"/>
+          <w:sz w:val="22"/>
+          <w:szCs w:val="22"/>
+        </w:rPr>
+        <w:t xml:space="preserve"> follows:</w:t>
+      </w:r>
+    </w:p>
+    <w:p>
+      <w:pPr>
+        <w:pStyle w:val="NormalWeb"/>
+        <w:rPr>
+          <w:rFonts w:asciiTheme="minorHAnsi" w:hAnsiTheme="minorHAnsi" w:cstheme="minorHAnsi"/>
+          <w:bCs/>
+          <w:sz w:val="22"/>
+          <w:szCs w:val="22"/>
+        </w:rPr>
       </w:pPr>
       <w:r>
         <w:rPr>
           <w:noProof/>
         </w:rPr>
-        <w:lastRenderedPageBreak/>
         <w:drawing>
           <wp:inline distT="0" distB="0" distL="0" distR="0" wp14:anchorId="77E0E469" wp14:editId="50EC6FF6">
             <wp:extent cx="5943600" cy="3368040"/>
@@ -3137,6 +3207,7 @@
     <w:p>
       <w:pPr>
         <w:rPr>
+          <w:del w:id="55" w:author="Bruce Granger" w:date="2019-10-08T18:58:00Z"/>
           <w:rFonts w:cstheme="minorHAnsi"/>
           <w:color w:val="FF0000"/>
         </w:rPr>
@@ -3145,6 +3216,7 @@
     <w:p>
       <w:pPr>
         <w:rPr>
+          <w:del w:id="56" w:author="Bruce Granger" w:date="2019-10-08T18:58:00Z"/>
           <w:rFonts w:cstheme="minorHAnsi"/>
           <w:color w:val="FF0000"/>
         </w:rPr>
@@ -3162,7 +3234,6 @@
           <w:rFonts w:cstheme="minorHAnsi"/>
           <w:color w:val="000000" w:themeColor="text1"/>
         </w:rPr>
-        <w:lastRenderedPageBreak/>
         <w:t>Regarding question 20, t</w:t>
       </w:r>
       <w:r>
@@ -3241,7 +3312,7 @@
         </w:rPr>
         <w:t xml:space="preserve"> and adjust parameters set to FALSE produced the optimal model. This was determined by the F1 score as see in Figure </w:t>
       </w:r>
-      <w:ins w:id="46" w:author="Daniel Serna" w:date="2019-10-08T18:50:00Z">
+      <w:ins w:id="57" w:author="Daniel Serna" w:date="2019-10-08T18:50:00Z">
         <w:r>
           <w:rPr>
             <w:rFonts w:cstheme="minorHAnsi"/>
@@ -3250,7 +3321,7 @@
           <w:t>1</w:t>
         </w:r>
       </w:ins>
-      <w:del w:id="47" w:author="Daniel Serna" w:date="2019-10-08T18:50:00Z">
+      <w:del w:id="58" w:author="Daniel Serna" w:date="2019-10-08T18:50:00Z">
         <w:r>
           <w:rPr>
             <w:rFonts w:cstheme="minorHAnsi"/>
@@ -3330,7 +3401,7 @@
         </w:rPr>
         <w:t xml:space="preserve">Figure </w:t>
       </w:r>
-      <w:ins w:id="48" w:author="Daniel Serna" w:date="2019-10-08T18:50:00Z">
+      <w:ins w:id="59" w:author="Daniel Serna" w:date="2019-10-08T18:50:00Z">
         <w:r>
           <w:rPr>
             <w:rFonts w:cstheme="minorHAnsi"/>
@@ -3338,7 +3409,7 @@
           <w:t>1</w:t>
         </w:r>
       </w:ins>
-      <w:del w:id="49" w:author="Daniel Serna" w:date="2019-10-08T18:50:00Z">
+      <w:del w:id="60" w:author="Daniel Serna" w:date="2019-10-08T18:50:00Z">
         <w:r>
           <w:rPr>
             <w:rFonts w:cstheme="minorHAnsi"/>
@@ -3421,7 +3492,7 @@
         </w:rPr>
         <w:t xml:space="preserve">artition cross validation analysis resulted in an optimal model when a complexity parameter of 0.001 was used. The optimal model was chosen by F1 score as seen in Figure </w:t>
       </w:r>
-      <w:ins w:id="50" w:author="Daniel Serna" w:date="2019-10-08T18:50:00Z">
+      <w:ins w:id="61" w:author="Daniel Serna" w:date="2019-10-08T18:50:00Z">
         <w:r>
           <w:rPr>
             <w:rFonts w:cstheme="minorHAnsi"/>
@@ -3430,7 +3501,7 @@
           <w:t>2</w:t>
         </w:r>
       </w:ins>
-      <w:del w:id="51" w:author="Daniel Serna" w:date="2019-10-08T18:50:00Z">
+      <w:del w:id="62" w:author="Daniel Serna" w:date="2019-10-08T18:50:00Z">
         <w:r>
           <w:rPr>
             <w:rFonts w:cstheme="minorHAnsi"/>
@@ -3511,7 +3582,7 @@
         </w:rPr>
         <w:t xml:space="preserve">Figure </w:t>
       </w:r>
-      <w:ins w:id="52" w:author="Daniel Serna" w:date="2019-10-08T18:50:00Z">
+      <w:ins w:id="63" w:author="Daniel Serna" w:date="2019-10-08T18:50:00Z">
         <w:r>
           <w:rPr>
             <w:rFonts w:cstheme="minorHAnsi"/>
@@ -3519,7 +3590,7 @@
           <w:t>2</w:t>
         </w:r>
       </w:ins>
-      <w:del w:id="53" w:author="Daniel Serna" w:date="2019-10-08T18:50:00Z">
+      <w:del w:id="64" w:author="Daniel Serna" w:date="2019-10-08T18:50:00Z">
         <w:r>
           <w:rPr>
             <w:rFonts w:cstheme="minorHAnsi"/>
@@ -3589,11 +3660,16 @@
       <w:r>
         <w:t xml:space="preserve">The code for this </w:t>
       </w:r>
-      <w:proofErr w:type="gramStart"/>
-      <w:r>
-        <w:t>cross validation</w:t>
-      </w:r>
-      <w:proofErr w:type="gramEnd"/>
+      <w:del w:id="65" w:author="Bruce Granger" w:date="2019-10-08T18:57:00Z">
+        <w:r>
+          <w:delText>cross validation</w:delText>
+        </w:r>
+      </w:del>
+      <w:ins w:id="66" w:author="Bruce Granger" w:date="2019-10-08T18:57:00Z">
+        <w:r>
+          <w:t>cross-validation</w:t>
+        </w:r>
+      </w:ins>
       <w:r>
         <w:t xml:space="preserve"> analysis is found in Appendix II.</w:t>
       </w:r>
@@ -3673,7 +3749,7 @@
         </w:rPr>
         <w:t xml:space="preserve">The team was able to gain much insight from the recursive partition method using the standard train/test split approach. Attempts were made to </w:t>
       </w:r>
-      <w:ins w:id="54" w:author="Daniel Serna" w:date="2019-10-08T18:51:00Z">
+      <w:ins w:id="67" w:author="Daniel Serna" w:date="2019-10-08T18:51:00Z">
         <w:r>
           <w:rPr>
             <w:rFonts w:cstheme="minorHAnsi"/>
@@ -3698,7 +3774,7 @@
           <w:t xml:space="preserve"> method.</w:t>
         </w:r>
       </w:ins>
-      <w:del w:id="55" w:author="Daniel Serna" w:date="2019-10-08T18:51:00Z">
+      <w:del w:id="68" w:author="Daniel Serna" w:date="2019-10-08T18:51:00Z">
         <w:r>
           <w:rPr>
             <w:rFonts w:cstheme="minorHAnsi"/>
@@ -3707,7 +3783,7 @@
           <w:delText>optimize th</w:delText>
         </w:r>
       </w:del>
-      <w:del w:id="56" w:author="Daniel Serna" w:date="2019-10-08T18:50:00Z">
+      <w:del w:id="69" w:author="Daniel Serna" w:date="2019-10-08T18:50:00Z">
         <w:r>
           <w:rPr>
             <w:rFonts w:cstheme="minorHAnsi"/>
@@ -3746,9 +3822,7 @@
         </w:rPr>
         <w:t xml:space="preserve">The team </w:t>
       </w:r>
-      <w:bookmarkStart w:id="57" w:name="_GoBack"/>
-      <w:bookmarkEnd w:id="57"/>
-      <w:del w:id="58" w:author="Daniel Serna" w:date="2019-10-08T18:51:00Z">
+      <w:del w:id="70" w:author="Daniel Serna" w:date="2019-10-08T18:51:00Z">
         <w:r>
           <w:rPr>
             <w:rFonts w:cstheme="minorHAnsi"/>
@@ -3801,22 +3875,31 @@
         </w:rPr>
         <w:t>aïve-</w:t>
       </w:r>
-      <w:proofErr w:type="spellStart"/>
-      <w:r>
-        <w:rPr>
-          <w:rFonts w:cstheme="minorHAnsi"/>
-          <w:color w:val="000000" w:themeColor="text1"/>
-        </w:rPr>
-        <w:t>b</w:t>
-      </w:r>
-      <w:r>
-        <w:rPr>
-          <w:rFonts w:cstheme="minorHAnsi"/>
-          <w:color w:val="000000" w:themeColor="text1"/>
-        </w:rPr>
-        <w:t>ayes</w:t>
-      </w:r>
-      <w:proofErr w:type="spellEnd"/>
+      <w:del w:id="71" w:author="Bruce Granger" w:date="2019-10-08T18:57:00Z">
+        <w:r>
+          <w:rPr>
+            <w:rFonts w:cstheme="minorHAnsi"/>
+            <w:color w:val="000000" w:themeColor="text1"/>
+          </w:rPr>
+          <w:delText>b</w:delText>
+        </w:r>
+        <w:r>
+          <w:rPr>
+            <w:rFonts w:cstheme="minorHAnsi"/>
+            <w:color w:val="000000" w:themeColor="text1"/>
+          </w:rPr>
+          <w:delText>ayes</w:delText>
+        </w:r>
+      </w:del>
+      <w:ins w:id="72" w:author="Bruce Granger" w:date="2019-10-08T18:57:00Z">
+        <w:r>
+          <w:rPr>
+            <w:rFonts w:cstheme="minorHAnsi"/>
+            <w:color w:val="000000" w:themeColor="text1"/>
+          </w:rPr>
+          <w:t>Bayes</w:t>
+        </w:r>
+      </w:ins>
       <w:r>
         <w:rPr>
           <w:rFonts w:cstheme="minorHAnsi"/>
@@ -11312,6 +11395,7 @@
     </w:p>
     <w:sectPr>
       <w:headerReference w:type="default" r:id="rId17"/>
+      <w:footerReference w:type="default" r:id="rId18"/>
       <w:pgSz w:w="12240" w:h="15840"/>
       <w:pgMar w:top="1440" w:right="1440" w:bottom="1440" w:left="1440" w:header="720" w:footer="720" w:gutter="0"/>
       <w:cols w:space="720"/>
@@ -11345,6 +11429,147 @@
     </w:p>
   </w:endnote>
 </w:endnotes>
+</file>
+
+<file path=word/footer1.xml><?xml version="1.0" encoding="utf-8"?>
+<w:ftr xmlns:wpc="http://schemas.microsoft.com/office/word/2010/wordprocessingCanvas" xmlns:cx="http://schemas.microsoft.com/office/drawing/2014/chartex" xmlns:cx1="http://schemas.microsoft.com/office/drawing/2015/9/8/chartex" xmlns:cx2="http://schemas.microsoft.com/office/drawing/2015/10/21/chartex" xmlns:cx3="http://schemas.microsoft.com/office/drawing/2016/5/9/chartex" xmlns:cx4="http://schemas.microsoft.com/office/drawing/2016/5/10/chartex" xmlns:cx5="http://schemas.microsoft.com/office/drawing/2016/5/11/chartex" xmlns:cx6="http://schemas.microsoft.com/office/drawing/2016/5/12/chartex" xmlns:cx7="http://schemas.microsoft.com/office/drawing/2016/5/13/chartex" xmlns:cx8="http://schemas.microsoft.com/office/drawing/2016/5/14/chartex" xmlns:mc="http://schemas.openxmlformats.org/markup-compatibility/2006" xmlns:aink="http://schemas.microsoft.com/office/drawing/2016/ink" xmlns:am3d="http://schemas.microsoft.com/office/drawing/2017/model3d" xmlns:o="urn:schemas-microsoft-com:office:office" xmlns:r="http://schemas.openxmlformats.org/officeDocument/2006/relationships" xmlns:m="http://schemas.openxmlformats.org/officeDocument/2006/math" xmlns:v="urn:schemas-microsoft-com:vml" xmlns:wp14="http://schemas.microsoft.com/office/word/2010/wordprocessingDrawing" xmlns:wp="http://schemas.openxmlformats.org/drawingml/2006/wordprocessingDrawing" xmlns:w10="urn:schemas-microsoft-com:office:word" xmlns:w="http://schemas.openxmlformats.org/wordprocessingml/2006/main" xmlns:w14="http://schemas.microsoft.com/office/word/2010/wordml" xmlns:w15="http://schemas.microsoft.com/office/word/2012/wordml" xmlns:w16cid="http://schemas.microsoft.com/office/word/2016/wordml/cid" xmlns:w16se="http://schemas.microsoft.com/office/word/2015/wordml/symex" xmlns:wpg="http://schemas.microsoft.com/office/word/2010/wordprocessingGroup" xmlns:wpi="http://schemas.microsoft.com/office/word/2010/wordprocessingInk" xmlns:wne="http://schemas.microsoft.com/office/word/2006/wordml" xmlns:wps="http://schemas.microsoft.com/office/word/2010/wordprocessingShape" mc:Ignorable="w14 w15 w16se w16cid wp14">
+  <w:customXmlInsRangeStart w:id="73" w:author="Bruce Granger" w:date="2019-10-08T18:56:00Z"/>
+  <w:sdt>
+    <w:sdtPr>
+      <w:id w:val="-108210273"/>
+      <w:docPartObj>
+        <w:docPartGallery w:val="Page Numbers (Bottom of Page)"/>
+        <w:docPartUnique/>
+      </w:docPartObj>
+    </w:sdtPr>
+    <w:sdtContent>
+      <w:customXmlInsRangeEnd w:id="73"/>
+      <w:customXmlInsRangeStart w:id="74" w:author="Bruce Granger" w:date="2019-10-08T18:56:00Z"/>
+      <w:sdt>
+        <w:sdtPr>
+          <w:id w:val="-1769616900"/>
+          <w:docPartObj>
+            <w:docPartGallery w:val="Page Numbers (Top of Page)"/>
+            <w:docPartUnique/>
+          </w:docPartObj>
+        </w:sdtPr>
+        <w:sdtContent>
+          <w:customXmlInsRangeEnd w:id="74"/>
+          <w:p>
+            <w:pPr>
+              <w:pStyle w:val="Footer"/>
+              <w:jc w:val="right"/>
+              <w:rPr>
+                <w:ins w:id="75" w:author="Bruce Granger" w:date="2019-10-08T18:56:00Z"/>
+              </w:rPr>
+            </w:pPr>
+            <w:ins w:id="76" w:author="Bruce Granger" w:date="2019-10-08T18:56:00Z">
+              <w:r>
+                <w:t xml:space="preserve">Page </w:t>
+              </w:r>
+              <w:r>
+                <w:rPr>
+                  <w:b/>
+                  <w:bCs/>
+                  <w:sz w:val="24"/>
+                  <w:szCs w:val="24"/>
+                </w:rPr>
+                <w:fldChar w:fldCharType="begin"/>
+              </w:r>
+              <w:r>
+                <w:rPr>
+                  <w:b/>
+                  <w:bCs/>
+                </w:rPr>
+                <w:instrText xml:space="preserve"> PAGE </w:instrText>
+              </w:r>
+              <w:r>
+                <w:rPr>
+                  <w:b/>
+                  <w:bCs/>
+                  <w:sz w:val="24"/>
+                  <w:szCs w:val="24"/>
+                </w:rPr>
+                <w:fldChar w:fldCharType="separate"/>
+              </w:r>
+              <w:r>
+                <w:rPr>
+                  <w:b/>
+                  <w:bCs/>
+                  <w:noProof/>
+                </w:rPr>
+                <w:t>2</w:t>
+              </w:r>
+              <w:r>
+                <w:rPr>
+                  <w:b/>
+                  <w:bCs/>
+                  <w:sz w:val="24"/>
+                  <w:szCs w:val="24"/>
+                </w:rPr>
+                <w:fldChar w:fldCharType="end"/>
+              </w:r>
+              <w:r>
+                <w:t xml:space="preserve"> of </w:t>
+              </w:r>
+              <w:r>
+                <w:rPr>
+                  <w:b/>
+                  <w:bCs/>
+                  <w:sz w:val="24"/>
+                  <w:szCs w:val="24"/>
+                </w:rPr>
+                <w:fldChar w:fldCharType="begin"/>
+              </w:r>
+              <w:r>
+                <w:rPr>
+                  <w:b/>
+                  <w:bCs/>
+                </w:rPr>
+                <w:instrText xml:space="preserve"> NUMPAGES  </w:instrText>
+              </w:r>
+              <w:r>
+                <w:rPr>
+                  <w:b/>
+                  <w:bCs/>
+                  <w:sz w:val="24"/>
+                  <w:szCs w:val="24"/>
+                </w:rPr>
+                <w:fldChar w:fldCharType="separate"/>
+              </w:r>
+              <w:r>
+                <w:rPr>
+                  <w:b/>
+                  <w:bCs/>
+                  <w:noProof/>
+                </w:rPr>
+                <w:t>2</w:t>
+              </w:r>
+              <w:r>
+                <w:rPr>
+                  <w:b/>
+                  <w:bCs/>
+                  <w:sz w:val="24"/>
+                  <w:szCs w:val="24"/>
+                </w:rPr>
+                <w:fldChar w:fldCharType="end"/>
+              </w:r>
+            </w:ins>
+          </w:p>
+          <w:customXmlInsRangeStart w:id="77" w:author="Bruce Granger" w:date="2019-10-08T18:56:00Z"/>
+        </w:sdtContent>
+      </w:sdt>
+      <w:customXmlInsRangeEnd w:id="77"/>
+      <w:customXmlInsRangeStart w:id="78" w:author="Bruce Granger" w:date="2019-10-08T18:56:00Z"/>
+    </w:sdtContent>
+  </w:sdt>
+  <w:customXmlInsRangeEnd w:id="78"/>
+  <w:p>
+    <w:pPr>
+      <w:pStyle w:val="Footer"/>
+    </w:pPr>
+  </w:p>
+</w:ftr>
 </file>
 
 <file path=word/footnotes.xml><?xml version="1.0" encoding="utf-8"?>
@@ -12628,6 +12853,9 @@
 
 <file path=word/people.xml><?xml version="1.0" encoding="utf-8"?>
 <w15:people xmlns:wpc="http://schemas.microsoft.com/office/word/2010/wordprocessingCanvas" xmlns:cx="http://schemas.microsoft.com/office/drawing/2014/chartex" xmlns:cx1="http://schemas.microsoft.com/office/drawing/2015/9/8/chartex" xmlns:cx2="http://schemas.microsoft.com/office/drawing/2015/10/21/chartex" xmlns:cx3="http://schemas.microsoft.com/office/drawing/2016/5/9/chartex" xmlns:cx4="http://schemas.microsoft.com/office/drawing/2016/5/10/chartex" xmlns:cx5="http://schemas.microsoft.com/office/drawing/2016/5/11/chartex" xmlns:cx6="http://schemas.microsoft.com/office/drawing/2016/5/12/chartex" xmlns:cx7="http://schemas.microsoft.com/office/drawing/2016/5/13/chartex" xmlns:cx8="http://schemas.microsoft.com/office/drawing/2016/5/14/chartex" xmlns:mc="http://schemas.openxmlformats.org/markup-compatibility/2006" xmlns:aink="http://schemas.microsoft.com/office/drawing/2016/ink" xmlns:am3d="http://schemas.microsoft.com/office/drawing/2017/model3d" xmlns:o="urn:schemas-microsoft-com:office:office" xmlns:r="http://schemas.openxmlformats.org/officeDocument/2006/relationships" xmlns:m="http://schemas.openxmlformats.org/officeDocument/2006/math" xmlns:v="urn:schemas-microsoft-com:vml" xmlns:wp14="http://schemas.microsoft.com/office/word/2010/wordprocessingDrawing" xmlns:wp="http://schemas.openxmlformats.org/drawingml/2006/wordprocessingDrawing" xmlns:w10="urn:schemas-microsoft-com:office:word" xmlns:w="http://schemas.openxmlformats.org/wordprocessingml/2006/main" xmlns:w14="http://schemas.microsoft.com/office/word/2010/wordml" xmlns:w15="http://schemas.microsoft.com/office/word/2012/wordml" xmlns:w16cid="http://schemas.microsoft.com/office/word/2016/wordml/cid" xmlns:w16se="http://schemas.microsoft.com/office/word/2015/wordml/symex" xmlns:wpg="http://schemas.microsoft.com/office/word/2010/wordprocessingGroup" xmlns:wpi="http://schemas.microsoft.com/office/word/2010/wordprocessingInk" xmlns:wne="http://schemas.microsoft.com/office/word/2006/wordml" xmlns:wps="http://schemas.microsoft.com/office/word/2010/wordprocessingShape" mc:Ignorable="w14 w15 w16se w16cid wp14">
+  <w15:person w15:author="Bruce Granger">
+    <w15:presenceInfo w15:providerId="Windows Live" w15:userId="3f5771df4e58a7ab"/>
+  </w15:person>
   <w15:person w15:author="Daniel Serna">
     <w15:presenceInfo w15:providerId="Windows Live" w15:userId="45353d14f4473f68"/>
   </w15:person>
@@ -12651,7 +12879,7 @@
       </w:pPr>
     </w:pPrDefault>
   </w:docDefaults>
-  <w:latentStyles w:defLockedState="0" w:defUIPriority="99" w:defSemiHidden="0" w:defUnhideWhenUsed="0" w:defQFormat="0" w:count="375">
+  <w:latentStyles w:defLockedState="0" w:defUIPriority="99" w:defSemiHidden="0" w:defUnhideWhenUsed="0" w:defQFormat="0" w:count="377">
     <w:lsdException w:name="Normal" w:uiPriority="0" w:qFormat="1"/>
     <w:lsdException w:name="heading 1" w:uiPriority="9" w:qFormat="1"/>
     <w:lsdException w:name="heading 2" w:semiHidden="1" w:uiPriority="9" w:unhideWhenUsed="1" w:qFormat="1"/>
@@ -12757,7 +12985,6 @@
     <w:lsdException w:name="HTML Sample" w:semiHidden="1" w:unhideWhenUsed="1"/>
     <w:lsdException w:name="HTML Typewriter" w:semiHidden="1" w:unhideWhenUsed="1"/>
     <w:lsdException w:name="HTML Variable" w:semiHidden="1" w:unhideWhenUsed="1"/>
-    <w:lsdException w:name="Normal Table" w:semiHidden="1" w:unhideWhenUsed="1"/>
     <w:lsdException w:name="annotation subject" w:semiHidden="1" w:unhideWhenUsed="1"/>
     <w:lsdException w:name="No List" w:semiHidden="1" w:unhideWhenUsed="1"/>
     <w:lsdException w:name="Outline List 1" w:semiHidden="1" w:unhideWhenUsed="1"/>
@@ -12803,11 +13030,9 @@
     <w:lsdException w:name="Table Subtle 1" w:semiHidden="1" w:unhideWhenUsed="1"/>
     <w:lsdException w:name="Table Subtle 2" w:semiHidden="1" w:unhideWhenUsed="1"/>
     <w:lsdException w:name="Table Web 1" w:semiHidden="1" w:unhideWhenUsed="1"/>
-    <w:lsdException w:name="Table Web 2" w:semiHidden="1" w:unhideWhenUsed="1"/>
     <w:lsdException w:name="Table Web 3" w:semiHidden="1" w:unhideWhenUsed="1"/>
     <w:lsdException w:name="Balloon Text" w:semiHidden="1" w:unhideWhenUsed="1"/>
     <w:lsdException w:name="Table Grid" w:uiPriority="39"/>
-    <w:lsdException w:name="Table Theme" w:semiHidden="1" w:unhideWhenUsed="1"/>
     <w:lsdException w:name="Placeholder Text" w:semiHidden="1"/>
     <w:lsdException w:name="No Spacing" w:uiPriority="1" w:qFormat="1"/>
     <w:lsdException w:name="Light Shading" w:uiPriority="60"/>
@@ -13027,6 +13252,8 @@
     <w:lsdException w:name="Smart Hyperlink" w:semiHidden="1" w:unhideWhenUsed="1"/>
     <w:lsdException w:name="Hashtag" w:semiHidden="1" w:unhideWhenUsed="1"/>
     <w:lsdException w:name="Unresolved Mention" w:semiHidden="1" w:unhideWhenUsed="1"/>
+    <w:lsdException w:name="Smart Link" w:semiHidden="1" w:unhideWhenUsed="1"/>
+    <w:lsdException w:name="Smart Link Error" w:semiHidden="1" w:unhideWhenUsed="1"/>
   </w:latentStyles>
   <w:style w:type="paragraph" w:default="1" w:styleId="Normal">
     <w:name w:val="Normal"/>
@@ -13968,7 +14195,7 @@
 </file>
 
 <file path=customXml/itemProps1.xml><?xml version="1.0" encoding="utf-8"?>
-<ds:datastoreItem xmlns:ds="http://schemas.openxmlformats.org/officeDocument/2006/customXml" ds:itemID="{10D15AD8-6B39-4B4B-8CAE-9C998563DFE4}">
+<ds:datastoreItem xmlns:ds="http://schemas.openxmlformats.org/officeDocument/2006/customXml" ds:itemID="{29AABFDA-217D-49F0-B3E1-24CDB0E2B69C}">
   <ds:schemaRefs>
     <ds:schemaRef ds:uri="http://schemas.openxmlformats.org/officeDocument/2006/bibliography"/>
   </ds:schemaRefs>

</xml_diff>